<commit_message>
Updated python code for better handling of complex fractions and nested equations.
</commit_message>
<xml_diff>
--- a/LatexTestWord.docx
+++ b/LatexTestWord.docx
@@ -2,10 +2,208 @@
 <file path=word/document.xml><?xml version="1.0" encoding="utf-8"?>
 <w:document xmlns:wpc="http://schemas.microsoft.com/office/word/2010/wordprocessingCanvas" xmlns:cx="http://schemas.microsoft.com/office/drawing/2014/chartex" xmlns:cx1="http://schemas.microsoft.com/office/drawing/2015/9/8/chartex" xmlns:cx2="http://schemas.microsoft.com/office/drawing/2015/10/21/chartex" xmlns:cx3="http://schemas.microsoft.com/office/drawing/2016/5/9/chartex" xmlns:cx4="http://schemas.microsoft.com/office/drawing/2016/5/10/chartex" xmlns:cx5="http://schemas.microsoft.com/office/drawing/2016/5/11/chartex" xmlns:cx6="http://schemas.microsoft.com/office/drawing/2016/5/12/chartex" xmlns:cx7="http://schemas.microsoft.com/office/drawing/2016/5/13/chartex" xmlns:cx8="http://schemas.microsoft.com/office/drawing/2016/5/14/chartex" xmlns:mc="http://schemas.openxmlformats.org/markup-compatibility/2006" xmlns:aink="http://schemas.microsoft.com/office/drawing/2016/ink" xmlns:am3d="http://schemas.microsoft.com/office/drawing/2017/model3d" xmlns:o="urn:schemas-microsoft-com:office:office" xmlns:oel="http://schemas.microsoft.com/office/2019/extlst" xmlns:r="http://schemas.openxmlformats.org/officeDocument/2006/relationships" xmlns:m="http://schemas.openxmlformats.org/officeDocument/2006/math" xmlns:v="urn:schemas-microsoft-com:vml" xmlns:wp14="http://schemas.microsoft.com/office/word/2010/wordprocessingDrawing" xmlns:wp="http://schemas.openxmlformats.org/drawingml/2006/wordprocessingDrawing" xmlns:w10="urn:schemas-microsoft-com:office:word" xmlns:w="http://schemas.openxmlformats.org/wordprocessingml/2006/main" xmlns:w14="http://schemas.microsoft.com/office/word/2010/wordml" xmlns:w15="http://schemas.microsoft.com/office/word/2012/wordml" xmlns:w16cex="http://schemas.microsoft.com/office/word/2018/wordml/cex" xmlns:w16cid="http://schemas.microsoft.com/office/word/2016/wordml/cid" xmlns:w16="http://schemas.microsoft.com/office/word/2018/wordml" xmlns:w16du="http://schemas.microsoft.com/office/word/2023/wordml/word16du" xmlns:w16sdtdh="http://schemas.microsoft.com/office/word/2020/wordml/sdtdatahash" xmlns:w16se="http://schemas.microsoft.com/office/word/2015/wordml/symex" xmlns:wpg="http://schemas.microsoft.com/office/word/2010/wordprocessingGroup" xmlns:wpi="http://schemas.microsoft.com/office/word/2010/wordprocessingInk" xmlns:wne="http://schemas.microsoft.com/office/word/2006/wordml" xmlns:wps="http://schemas.microsoft.com/office/word/2010/wordprocessingShape" mc:Ignorable="w14 w15 w16se w16cid w16 w16cex w16sdtdh w16du wp14">
   <w:body>
+    <w:p>
+      <w:r>
+        <w:t>$V_E = I_E \</w:t>
+      </w:r>
+      <w:proofErr w:type="spellStart"/>
+      <w:r>
+        <w:t>cdot</w:t>
+      </w:r>
+      <w:proofErr w:type="spellEnd"/>
+      <w:r>
+        <w:t xml:space="preserve"> R_1$</w:t>
+      </w:r>
+    </w:p>
+    <w:p>
+      <w:r>
+        <w:t>$V_{RC} = I_C \</w:t>
+      </w:r>
+      <w:proofErr w:type="spellStart"/>
+      <w:r>
+        <w:t>cdot</w:t>
+      </w:r>
+      <w:proofErr w:type="spellEnd"/>
+      <w:r>
+        <w:t xml:space="preserve"> R_2 = 9.77 \, \text{mA} \</w:t>
+      </w:r>
+      <w:proofErr w:type="spellStart"/>
+      <w:r>
+        <w:t>cdot</w:t>
+      </w:r>
+      <w:proofErr w:type="spellEnd"/>
+      <w:r>
+        <w:t xml:space="preserve"> 470 \, \Omega \</w:t>
+      </w:r>
+      <w:proofErr w:type="spellStart"/>
+      <w:r>
+        <w:t>approx</w:t>
+      </w:r>
+      <w:proofErr w:type="spellEnd"/>
+      <w:r>
+        <w:t xml:space="preserve"> 4.5 \, \text{V}$</w:t>
+      </w:r>
+    </w:p>
+    <w:p>
+      <w:r>
+        <w:t xml:space="preserve">$V_C = </w:t>
+      </w:r>
+      <w:proofErr w:type="gramStart"/>
+      <w:r>
+        <w:t>V_{</w:t>
+      </w:r>
+      <w:proofErr w:type="gramEnd"/>
+      <w:r>
+        <w:t>CC} - V_{RC}$</w:t>
+      </w:r>
+    </w:p>
+    <w:p>
+      <w:r>
+        <w:t>$</w:t>
+      </w:r>
+      <w:proofErr w:type="gramStart"/>
+      <w:r>
+        <w:t>V_{</w:t>
+      </w:r>
+      <w:proofErr w:type="gramEnd"/>
+      <w:r>
+        <w:t>CE} = V_C - V_E$</w:t>
+      </w:r>
+    </w:p>
+    <w:p>
+      <w:r>
+        <w:t>$I_C = \frac{V_{RC</w:t>
+      </w:r>
+      <w:proofErr w:type="gramStart"/>
+      <w:r>
+        <w:t>}}{</w:t>
+      </w:r>
+      <w:proofErr w:type="gramEnd"/>
+      <w:r>
+        <w:t>R_2}$</w:t>
+      </w:r>
+    </w:p>
+    <w:p>
+      <w:r>
+        <w:t>$I_E = I_C + I_B$</w:t>
+      </w:r>
+    </w:p>
+    <w:p>
+      <w:r>
+        <w:t>$I_B = \frac{I_</w:t>
+      </w:r>
+      <w:proofErr w:type="gramStart"/>
+      <w:r>
+        <w:t>C}{</w:t>
+      </w:r>
+      <w:proofErr w:type="gramEnd"/>
+      <w:r>
+        <w:t>\beta}$</w:t>
+      </w:r>
+    </w:p>
+    <w:p>
+      <w:r>
+        <w:t xml:space="preserve">$V_B = V_E + </w:t>
+      </w:r>
+      <w:proofErr w:type="gramStart"/>
+      <w:r>
+        <w:t>V_{</w:t>
+      </w:r>
+      <w:proofErr w:type="gramEnd"/>
+      <w:r>
+        <w:t>BE}$</w:t>
+      </w:r>
+    </w:p>
+    <w:p>
+      <w:r>
+        <w:t>$P = F \</w:t>
+      </w:r>
+      <w:proofErr w:type="spellStart"/>
+      <w:r>
+        <w:t>cdot</w:t>
+      </w:r>
+      <w:proofErr w:type="spellEnd"/>
+      <w:r>
+        <w:t xml:space="preserve"> d$</w:t>
+      </w:r>
+    </w:p>
+    <w:p>
+      <w:r>
+        <w:t>$\alpha, \, \beta, \, \gamma, \, \delta, \, \epsilon, \, \phi, \, \omega$</w:t>
+      </w:r>
+    </w:p>
+    <w:p>
+      <w:r>
+        <w:t>$\</w:t>
+      </w:r>
+      <w:proofErr w:type="spellStart"/>
+      <w:r>
+        <w:t>cdot</w:t>
+      </w:r>
+      <w:proofErr w:type="spellEnd"/>
+      <w:r>
+        <w:t>, \, \times, \, \div, \, \pm, \, \</w:t>
+      </w:r>
+      <w:proofErr w:type="spellStart"/>
+      <w:r>
+        <w:t>approx</w:t>
+      </w:r>
+      <w:proofErr w:type="spellEnd"/>
+      <w:r>
+        <w:t>, \, \sqrt{x}, \, \</w:t>
+      </w:r>
+      <w:proofErr w:type="spellStart"/>
+      <w:r>
+        <w:t>leq</w:t>
+      </w:r>
+      <w:proofErr w:type="spellEnd"/>
+      <w:r>
+        <w:t>, \, \</w:t>
+      </w:r>
+      <w:proofErr w:type="spellStart"/>
+      <w:r>
+        <w:t>geq</w:t>
+      </w:r>
+      <w:proofErr w:type="spellEnd"/>
+      <w:r>
+        <w:t>$</w:t>
+      </w:r>
+    </w:p>
+    <w:p>
+      <w:r>
+        <w:t>$Test=Yes2$</w:t>
+      </w:r>
+    </w:p>
     <w:p/>
     <w:p>
       <w:r>
-        <w:t>$V_E = I_E \</w:t>
+        <w:t>% **Complex Nested Fractions**</w:t>
+      </w:r>
+    </w:p>
+    <w:p>
+      <w:r>
+        <w:t>$I_N = \frac{\frac{V_{RC</w:t>
+      </w:r>
+      <w:proofErr w:type="gramStart"/>
+      <w:r>
+        <w:t>}}{</w:t>
+      </w:r>
+      <w:proofErr w:type="gramEnd"/>
+      <w:r>
+        <w:t>R_2}}{\frac{V_E}{R_1}}$</w:t>
+      </w:r>
+    </w:p>
+    <w:p>
+      <w:r>
+        <w:t>$P_{out} = \</w:t>
+      </w:r>
+      <w:proofErr w:type="gramStart"/>
+      <w:r>
+        <w:t>frac{</w:t>
+      </w:r>
+      <w:proofErr w:type="gramEnd"/>
+      <w:r>
+        <w:t>\frac{F \</w:t>
       </w:r>
       <w:proofErr w:type="spellStart"/>
       <w:r>
@@ -13,174 +211,152 @@
       </w:r>
       <w:proofErr w:type="spellEnd"/>
       <w:r>
-        <w:t xml:space="preserve"> R_1$</w:t>
-      </w:r>
-    </w:p>
-    <w:p>
-      <w:r>
-        <w:t>$V_{RC} = I_C \</w:t>
+        <w:t xml:space="preserve"> d}{T}}{\frac{I_E}{t}}$</w:t>
+      </w:r>
+    </w:p>
+    <w:p/>
+    <w:p>
+      <w:r>
+        <w:t>% **Integral Expressions**</w:t>
+      </w:r>
+    </w:p>
+    <w:p>
+      <w:r>
+        <w:t>$\int_0^\</w:t>
       </w:r>
       <w:proofErr w:type="spellStart"/>
       <w:r>
-        <w:t>cdot</w:t>
+        <w:t>infty</w:t>
       </w:r>
       <w:proofErr w:type="spellEnd"/>
       <w:r>
-        <w:t xml:space="preserve"> R_2 = 9.77 \, \text{mA} \</w:t>
+        <w:t xml:space="preserve"> x^2 \, dx$</w:t>
+      </w:r>
+    </w:p>
+    <w:p>
+      <w:r>
+        <w:t>$\</w:t>
       </w:r>
       <w:proofErr w:type="spellStart"/>
       <w:r>
-        <w:t>cdot</w:t>
+        <w:t>int_a^b</w:t>
       </w:r>
       <w:proofErr w:type="spellEnd"/>
       <w:r>
-        <w:t xml:space="preserve"> 470 \, \Omega \</w:t>
+        <w:t xml:space="preserve"> f(x) \, dx = F(b) - F(a)$</w:t>
+      </w:r>
+    </w:p>
+    <w:p>
+      <w:r>
+        <w:t>$A = \int_0^T v(t) \, dt$</w:t>
+      </w:r>
+    </w:p>
+    <w:p/>
+    <w:p>
+      <w:r>
+        <w:t>% **Summation with Exponents**</w:t>
+      </w:r>
+    </w:p>
+    <w:p>
+      <w:r>
+        <w:t>$\sum_{n=</w:t>
+      </w:r>
+      <w:proofErr w:type="gramStart"/>
+      <w:r>
+        <w:t>1}^</w:t>
+      </w:r>
+      <w:proofErr w:type="gramEnd"/>
+      <w:r>
+        <w:t>{\</w:t>
       </w:r>
       <w:proofErr w:type="spellStart"/>
       <w:r>
-        <w:t>approx</w:t>
+        <w:t>infty</w:t>
       </w:r>
       <w:proofErr w:type="spellEnd"/>
       <w:r>
-        <w:t xml:space="preserve"> 4.5 \, \text{V}$</w:t>
-      </w:r>
-    </w:p>
-    <w:p>
-      <w:r>
-        <w:t xml:space="preserve">$V_C = </w:t>
+        <w:t>} \frac{1}{n^2} = \frac{\pi^2}{6}$</w:t>
+      </w:r>
+    </w:p>
+    <w:p>
+      <w:r>
+        <w:t>$E = \</w:t>
       </w:r>
       <w:proofErr w:type="gramStart"/>
       <w:r>
-        <w:t>V_{</w:t>
+        <w:t>sum_{</w:t>
       </w:r>
       <w:proofErr w:type="gramEnd"/>
       <w:r>
-        <w:t>CC} - V_{RC}$</w:t>
-      </w:r>
-    </w:p>
-    <w:p>
-      <w:r>
-        <w:t>$</w:t>
+        <w:t>n=</w:t>
       </w:r>
       <w:proofErr w:type="gramStart"/>
       <w:r>
-        <w:t>V_{</w:t>
+        <w:t>0}^</w:t>
       </w:r>
       <w:proofErr w:type="gramEnd"/>
       <w:r>
-        <w:t>CE} = V_C - V_E$</w:t>
-      </w:r>
-    </w:p>
-    <w:p>
-      <w:r>
-        <w:t>$I_C = \frac{V_{RC</w:t>
+        <w:t>{\</w:t>
+      </w:r>
+      <w:proofErr w:type="spellStart"/>
+      <w:r>
+        <w:t>infty</w:t>
+      </w:r>
+      <w:proofErr w:type="spellEnd"/>
+      <w:r>
+        <w:t>} e^{-n}$</w:t>
+      </w:r>
+    </w:p>
+    <w:p/>
+    <w:p>
+      <w:r>
+        <w:lastRenderedPageBreak/>
+        <w:t>% **Exponential and Logarithmic Functions**</w:t>
+      </w:r>
+    </w:p>
+    <w:p>
+      <w:r>
+        <w:t xml:space="preserve">$y = </w:t>
+      </w:r>
+      <w:proofErr w:type="spellStart"/>
+      <w:r>
+        <w:t>e^x</w:t>
+      </w:r>
+      <w:proofErr w:type="spellEnd"/>
+      <w:r>
+        <w:t xml:space="preserve"> \quad \text{and} \quad z = \log(x)$</w:t>
+      </w:r>
+    </w:p>
+    <w:p/>
+    <w:p>
+      <w:r>
+        <w:t>% **Nested Exponents**</w:t>
+      </w:r>
+    </w:p>
+    <w:p>
+      <w:r>
+        <w:t>$y = e</w:t>
       </w:r>
       <w:proofErr w:type="gramStart"/>
       <w:r>
-        <w:t>}}{</w:t>
+        <w:t>^{</w:t>
       </w:r>
       <w:proofErr w:type="gramEnd"/>
       <w:r>
-        <w:t>R_2}$</w:t>
-      </w:r>
-    </w:p>
-    <w:p>
-      <w:r>
-        <w:t>$I_E = I_C + I_B$</w:t>
-      </w:r>
-    </w:p>
-    <w:p>
-      <w:r>
-        <w:t>$I_B = \frac{I_</w:t>
+        <w:t>x^2 + \frac{1}{x}}$</w:t>
+      </w:r>
+    </w:p>
+    <w:p>
+      <w:r>
+        <w:t>$z = x^{x^{x</w:t>
       </w:r>
       <w:proofErr w:type="gramStart"/>
       <w:r>
-        <w:t>C}{</w:t>
+        <w:t>}}$</w:t>
       </w:r>
       <w:proofErr w:type="gramEnd"/>
-      <w:r>
-        <w:t>\beta}$</w:t>
-      </w:r>
-    </w:p>
-    <w:p>
-      <w:r>
-        <w:t xml:space="preserve">$V_B = V_E + </w:t>
-      </w:r>
-      <w:proofErr w:type="gramStart"/>
-      <w:r>
-        <w:t>V_{</w:t>
-      </w:r>
-      <w:proofErr w:type="gramEnd"/>
-      <w:r>
-        <w:t>BE}$</w:t>
-      </w:r>
-    </w:p>
-    <w:p>
-      <w:r>
-        <w:t>$P = F \</w:t>
-      </w:r>
-      <w:proofErr w:type="spellStart"/>
-      <w:r>
-        <w:t>cdot</w:t>
-      </w:r>
-      <w:proofErr w:type="spellEnd"/>
-      <w:r>
-        <w:t xml:space="preserve"> d$</w:t>
-      </w:r>
-    </w:p>
-    <w:p>
-      <w:r>
-        <w:t>$\alpha, \, \beta, \, \gamma, \, \delta, \, \epsilon, \, \phi, \, \omega$</w:t>
-      </w:r>
-    </w:p>
-    <w:p>
-      <w:r>
-        <w:t>$\</w:t>
-      </w:r>
-      <w:proofErr w:type="spellStart"/>
-      <w:r>
-        <w:t>cdot</w:t>
-      </w:r>
-      <w:proofErr w:type="spellEnd"/>
-      <w:r>
-        <w:t>, \, \times, \, \div, \, \pm, \, \</w:t>
-      </w:r>
-      <w:proofErr w:type="spellStart"/>
-      <w:r>
-        <w:t>approx</w:t>
-      </w:r>
-      <w:proofErr w:type="spellEnd"/>
-      <w:r>
-        <w:t>, \, \sqrt{x}, \, \</w:t>
-      </w:r>
-      <w:proofErr w:type="spellStart"/>
-      <w:r>
-        <w:t>leq</w:t>
-      </w:r>
-      <w:proofErr w:type="spellEnd"/>
-      <w:r>
-        <w:t>, \, \</w:t>
-      </w:r>
-      <w:proofErr w:type="spellStart"/>
-      <w:r>
-        <w:t>geq</w:t>
-      </w:r>
-      <w:proofErr w:type="spellEnd"/>
-      <w:r>
-        <w:t>$</w:t>
-      </w:r>
-    </w:p>
-    <w:p>
-      <w:r>
-        <w:t>$Test=Yes</w:t>
-      </w:r>
-      <w:r>
-        <w:t>2</w:t>
-      </w:r>
-      <w:r>
-        <w:t>$</w:t>
-      </w:r>
-    </w:p>
+    </w:p>
+    <w:p/>
     <w:sectPr>
       <w:pgSz w:w="12240" w:h="15840"/>
       <w:pgMar w:top="1440" w:right="1440" w:bottom="1440" w:left="1440" w:header="720" w:footer="720" w:gutter="0"/>

</xml_diff>